<commit_message>
Título Estimacion de tareas
</commit_message>
<xml_diff>
--- a/Game_Design_Act1.docx
+++ b/Game_Design_Act1.docx
@@ -1,6 +1,6 @@
 
 <file path=word/document.xml><?xml version="1.0" encoding="utf-8"?>
-<w:document xmlns:wpc="http://schemas.microsoft.com/office/word/2010/wordprocessingCanvas" xmlns:cx="http://schemas.microsoft.com/office/drawing/2014/chartex" xmlns:cx1="http://schemas.microsoft.com/office/drawing/2015/9/8/chartex" xmlns:cx2="http://schemas.microsoft.com/office/drawing/2015/10/21/chartex" xmlns:cx3="http://schemas.microsoft.com/office/drawing/2016/5/9/chartex" xmlns:cx4="http://schemas.microsoft.com/office/drawing/2016/5/10/chartex" xmlns:cx5="http://schemas.microsoft.com/office/drawing/2016/5/11/chartex" xmlns:cx6="http://schemas.microsoft.com/office/drawing/2016/5/12/chartex" xmlns:cx7="http://schemas.microsoft.com/office/drawing/2016/5/13/chartex" xmlns:cx8="http://schemas.microsoft.com/office/drawing/2016/5/14/chartex" xmlns:mc="http://schemas.openxmlformats.org/markup-compatibility/2006" xmlns:aink="http://schemas.microsoft.com/office/drawing/2016/ink" xmlns:am3d="http://schemas.microsoft.com/office/drawing/2017/model3d" xmlns:o="urn:schemas-microsoft-com:office:office" xmlns:oel="http://schemas.microsoft.com/office/2019/extlst" xmlns:r="http://schemas.openxmlformats.org/officeDocument/2006/relationships" xmlns:m="http://schemas.openxmlformats.org/officeDocument/2006/math" xmlns:v="urn:schemas-microsoft-com:vml" xmlns:wp14="http://schemas.microsoft.com/office/word/2010/wordprocessingDrawing" xmlns:wp="http://schemas.openxmlformats.org/drawingml/2006/wordprocessingDrawing" xmlns:w10="urn:schemas-microsoft-com:office:word" xmlns:w="http://schemas.openxmlformats.org/wordprocessingml/2006/main" xmlns:w14="http://schemas.microsoft.com/office/word/2010/wordml" xmlns:w15="http://schemas.microsoft.com/office/word/2012/wordml" xmlns:w16cex="http://schemas.microsoft.com/office/word/2018/wordml/cex" xmlns:w16cid="http://schemas.microsoft.com/office/word/2016/wordml/cid" xmlns:w16="http://schemas.microsoft.com/office/word/2018/wordml" xmlns:w16sdtdh="http://schemas.microsoft.com/office/word/2020/wordml/sdtdatahash" xmlns:w16se="http://schemas.microsoft.com/office/word/2015/wordml/symex" xmlns:wpg="http://schemas.microsoft.com/office/word/2010/wordprocessingGroup" xmlns:wpi="http://schemas.microsoft.com/office/word/2010/wordprocessingInk" xmlns:wne="http://schemas.microsoft.com/office/word/2006/wordml" xmlns:wps="http://schemas.microsoft.com/office/word/2010/wordprocessingShape" mc:Ignorable="w14 w15 w16se w16cid w16 w16cex w16sdtdh wp14">
+<w:document xmlns:wpc="http://schemas.microsoft.com/office/word/2010/wordprocessingCanvas" xmlns:cx="http://schemas.microsoft.com/office/drawing/2014/chartex" xmlns:cx1="http://schemas.microsoft.com/office/drawing/2015/9/8/chartex" xmlns:cx2="http://schemas.microsoft.com/office/drawing/2015/10/21/chartex" xmlns:cx3="http://schemas.microsoft.com/office/drawing/2016/5/9/chartex" xmlns:cx4="http://schemas.microsoft.com/office/drawing/2016/5/10/chartex" xmlns:cx5="http://schemas.microsoft.com/office/drawing/2016/5/11/chartex" xmlns:cx6="http://schemas.microsoft.com/office/drawing/2016/5/12/chartex" xmlns:cx7="http://schemas.microsoft.com/office/drawing/2016/5/13/chartex" xmlns:cx8="http://schemas.microsoft.com/office/drawing/2016/5/14/chartex" xmlns:mc="http://schemas.openxmlformats.org/markup-compatibility/2006" xmlns:aink="http://schemas.microsoft.com/office/drawing/2016/ink" xmlns:am3d="http://schemas.microsoft.com/office/drawing/2017/model3d" xmlns:o="urn:schemas-microsoft-com:office:office" xmlns:r="http://schemas.openxmlformats.org/officeDocument/2006/relationships" xmlns:m="http://schemas.openxmlformats.org/officeDocument/2006/math" xmlns:v="urn:schemas-microsoft-com:vml" xmlns:wp14="http://schemas.microsoft.com/office/word/2010/wordprocessingDrawing" xmlns:wp="http://schemas.openxmlformats.org/drawingml/2006/wordprocessingDrawing" xmlns:w10="urn:schemas-microsoft-com:office:word" xmlns:w="http://schemas.openxmlformats.org/wordprocessingml/2006/main" xmlns:w14="http://schemas.microsoft.com/office/word/2010/wordml" xmlns:w15="http://schemas.microsoft.com/office/word/2012/wordml" xmlns:w16cex="http://schemas.microsoft.com/office/word/2018/wordml/cex" xmlns:w16cid="http://schemas.microsoft.com/office/word/2016/wordml/cid" xmlns:w16="http://schemas.microsoft.com/office/word/2018/wordml" xmlns:w16sdtdh="http://schemas.microsoft.com/office/word/2020/wordml/sdtdatahash" xmlns:w16se="http://schemas.microsoft.com/office/word/2015/wordml/symex" xmlns:wpg="http://schemas.microsoft.com/office/word/2010/wordprocessingGroup" xmlns:wpi="http://schemas.microsoft.com/office/word/2010/wordprocessingInk" xmlns:wne="http://schemas.microsoft.com/office/word/2006/wordml" xmlns:wps="http://schemas.microsoft.com/office/word/2010/wordprocessingShape" mc:Ignorable="w14 w15 w16se w16cid w16 w16cex w16sdtdh wp14">
   <w:body>
     <w:p>
       <w:pPr>
@@ -237,7 +237,21 @@
         <w:rPr>
           <w:rFonts w:ascii="Times New Roman" w:hAnsi="Times New Roman" w:cs="Times New Roman"/>
         </w:rPr>
-        <w:t>Sprint Goal:</w:t>
+        <w:t xml:space="preserve">Sprint </w:t>
+      </w:r>
+      <w:proofErr w:type="spellStart"/>
+      <w:r>
+        <w:rPr>
+          <w:rFonts w:ascii="Times New Roman" w:hAnsi="Times New Roman" w:cs="Times New Roman"/>
+        </w:rPr>
+        <w:t>Goal</w:t>
+      </w:r>
+      <w:proofErr w:type="spellEnd"/>
+      <w:r>
+        <w:rPr>
+          <w:rFonts w:ascii="Times New Roman" w:hAnsi="Times New Roman" w:cs="Times New Roman"/>
+        </w:rPr>
+        <w:t>:</w:t>
       </w:r>
     </w:p>
     <w:p>
@@ -264,7 +278,35 @@
         <w:rPr>
           <w:rFonts w:ascii="Times New Roman" w:hAnsi="Times New Roman" w:cs="Times New Roman"/>
         </w:rPr>
-        <w:t>Backlog del Sprint: (Tareas seleccionadas con la estimación con planning poker)</w:t>
+        <w:t xml:space="preserve">Backlog del Sprint: (Tareas seleccionadas con la estimación con </w:t>
+      </w:r>
+      <w:proofErr w:type="spellStart"/>
+      <w:r>
+        <w:rPr>
+          <w:rFonts w:ascii="Times New Roman" w:hAnsi="Times New Roman" w:cs="Times New Roman"/>
+        </w:rPr>
+        <w:t>planning</w:t>
+      </w:r>
+      <w:proofErr w:type="spellEnd"/>
+      <w:r>
+        <w:rPr>
+          <w:rFonts w:ascii="Times New Roman" w:hAnsi="Times New Roman" w:cs="Times New Roman"/>
+        </w:rPr>
+        <w:t xml:space="preserve"> </w:t>
+      </w:r>
+      <w:proofErr w:type="spellStart"/>
+      <w:r>
+        <w:rPr>
+          <w:rFonts w:ascii="Times New Roman" w:hAnsi="Times New Roman" w:cs="Times New Roman"/>
+        </w:rPr>
+        <w:t>poker</w:t>
+      </w:r>
+      <w:proofErr w:type="spellEnd"/>
+      <w:r>
+        <w:rPr>
+          <w:rFonts w:ascii="Times New Roman" w:hAnsi="Times New Roman" w:cs="Times New Roman"/>
+        </w:rPr>
+        <w:t>)</w:t>
       </w:r>
     </w:p>
     <w:p>
@@ -860,7 +902,21 @@
         <w:rPr>
           <w:rFonts w:ascii="Times New Roman" w:hAnsi="Times New Roman" w:cs="Times New Roman"/>
         </w:rPr>
-        <w:t xml:space="preserve"> haber cambios a ultima hora en historias o personajes</w:t>
+        <w:t xml:space="preserve"> haber cambios a </w:t>
+      </w:r>
+      <w:proofErr w:type="spellStart"/>
+      <w:r>
+        <w:rPr>
+          <w:rFonts w:ascii="Times New Roman" w:hAnsi="Times New Roman" w:cs="Times New Roman"/>
+        </w:rPr>
+        <w:t>ultima</w:t>
+      </w:r>
+      <w:proofErr w:type="spellEnd"/>
+      <w:r>
+        <w:rPr>
+          <w:rFonts w:ascii="Times New Roman" w:hAnsi="Times New Roman" w:cs="Times New Roman"/>
+        </w:rPr>
+        <w:t xml:space="preserve"> hora en historias o personajes</w:t>
       </w:r>
     </w:p>
     <w:p>
@@ -896,21 +952,83 @@
         <w:rPr>
           <w:rFonts w:ascii="Times New Roman" w:hAnsi="Times New Roman" w:cs="Times New Roman"/>
         </w:rPr>
-        <w:t>Mitigación: Mantener reuniones rápidas con el producto Owner para validad decisiones antes de avanzar mucho</w:t>
-      </w:r>
-    </w:p>
-    <w:p>
-      <w:pPr>
-        <w:rPr>
-          <w:rFonts w:ascii="Times New Roman" w:hAnsi="Times New Roman" w:cs="Times New Roman"/>
-        </w:rPr>
-      </w:pPr>
-      <w:r>
-        <w:rPr>
-          <w:rFonts w:ascii="Times New Roman" w:hAnsi="Times New Roman" w:cs="Times New Roman"/>
-        </w:rPr>
-        <w:t>Con este Sprint buscaremos crear una base artística y narrativa del videojuego, lo que da un incremento visible al cliente y permite recibir retroalimentación antes de entrar a sistemas mas complejos (puntuación, niveles, multijugador, etc.)</w:t>
-      </w:r>
+        <w:t xml:space="preserve">Mitigación: Mantener reuniones rápidas con el producto </w:t>
+      </w:r>
+      <w:proofErr w:type="spellStart"/>
+      <w:r>
+        <w:rPr>
+          <w:rFonts w:ascii="Times New Roman" w:hAnsi="Times New Roman" w:cs="Times New Roman"/>
+        </w:rPr>
+        <w:t>Owner</w:t>
+      </w:r>
+      <w:proofErr w:type="spellEnd"/>
+      <w:r>
+        <w:rPr>
+          <w:rFonts w:ascii="Times New Roman" w:hAnsi="Times New Roman" w:cs="Times New Roman"/>
+        </w:rPr>
+        <w:t xml:space="preserve"> para validad decisiones antes de avanzar mucho</w:t>
+      </w:r>
+    </w:p>
+    <w:p>
+      <w:pPr>
+        <w:rPr>
+          <w:rFonts w:ascii="Times New Roman" w:hAnsi="Times New Roman" w:cs="Times New Roman"/>
+        </w:rPr>
+      </w:pPr>
+      <w:r>
+        <w:rPr>
+          <w:rFonts w:ascii="Times New Roman" w:hAnsi="Times New Roman" w:cs="Times New Roman"/>
+        </w:rPr>
+        <w:t xml:space="preserve">Con este Sprint buscaremos crear una base artística y narrativa del videojuego, lo que da un incremento visible al cliente y permite recibir retroalimentación antes de entrar a sistemas </w:t>
+      </w:r>
+      <w:proofErr w:type="spellStart"/>
+      <w:r>
+        <w:rPr>
+          <w:rFonts w:ascii="Times New Roman" w:hAnsi="Times New Roman" w:cs="Times New Roman"/>
+        </w:rPr>
+        <w:t>mas</w:t>
+      </w:r>
+      <w:proofErr w:type="spellEnd"/>
+      <w:r>
+        <w:rPr>
+          <w:rFonts w:ascii="Times New Roman" w:hAnsi="Times New Roman" w:cs="Times New Roman"/>
+        </w:rPr>
+        <w:t xml:space="preserve"> complejos (puntuación, niveles, multijugador, etc.)</w:t>
+      </w:r>
+    </w:p>
+    <w:p>
+      <w:pPr>
+        <w:rPr>
+          <w:rFonts w:ascii="Times New Roman" w:hAnsi="Times New Roman" w:cs="Times New Roman"/>
+        </w:rPr>
+      </w:pPr>
+    </w:p>
+    <w:p>
+      <w:pPr>
+        <w:rPr>
+          <w:rFonts w:ascii="Times New Roman" w:hAnsi="Times New Roman" w:cs="Times New Roman"/>
+        </w:rPr>
+      </w:pPr>
+    </w:p>
+    <w:p>
+      <w:pPr>
+        <w:rPr>
+          <w:rFonts w:ascii="Times New Roman" w:hAnsi="Times New Roman" w:cs="Times New Roman"/>
+        </w:rPr>
+      </w:pPr>
+      <w:r>
+        <w:rPr>
+          <w:rFonts w:ascii="Times New Roman" w:hAnsi="Times New Roman" w:cs="Times New Roman"/>
+        </w:rPr>
+        <w:t>Estimación de Tareas</w:t>
+      </w:r>
+    </w:p>
+    <w:p>
+      <w:pPr>
+        <w:rPr>
+          <w:rFonts w:ascii="Times New Roman" w:hAnsi="Times New Roman" w:cs="Times New Roman"/>
+        </w:rPr>
+      </w:pPr>
     </w:p>
     <w:sectPr>
       <w:pgSz w:w="12240" w:h="15840"/>
@@ -923,7 +1041,7 @@
 </file>
 
 <file path=word/numbering.xml><?xml version="1.0" encoding="utf-8"?>
-<w:numbering xmlns:wpc="http://schemas.microsoft.com/office/word/2010/wordprocessingCanvas" xmlns:cx="http://schemas.microsoft.com/office/drawing/2014/chartex" xmlns:cx1="http://schemas.microsoft.com/office/drawing/2015/9/8/chartex" xmlns:cx2="http://schemas.microsoft.com/office/drawing/2015/10/21/chartex" xmlns:cx3="http://schemas.microsoft.com/office/drawing/2016/5/9/chartex" xmlns:cx4="http://schemas.microsoft.com/office/drawing/2016/5/10/chartex" xmlns:cx5="http://schemas.microsoft.com/office/drawing/2016/5/11/chartex" xmlns:cx6="http://schemas.microsoft.com/office/drawing/2016/5/12/chartex" xmlns:cx7="http://schemas.microsoft.com/office/drawing/2016/5/13/chartex" xmlns:cx8="http://schemas.microsoft.com/office/drawing/2016/5/14/chartex" xmlns:mc="http://schemas.openxmlformats.org/markup-compatibility/2006" xmlns:aink="http://schemas.microsoft.com/office/drawing/2016/ink" xmlns:am3d="http://schemas.microsoft.com/office/drawing/2017/model3d" xmlns:o="urn:schemas-microsoft-com:office:office" xmlns:oel="http://schemas.microsoft.com/office/2019/extlst" xmlns:r="http://schemas.openxmlformats.org/officeDocument/2006/relationships" xmlns:m="http://schemas.openxmlformats.org/officeDocument/2006/math" xmlns:v="urn:schemas-microsoft-com:vml" xmlns:wp14="http://schemas.microsoft.com/office/word/2010/wordprocessingDrawing" xmlns:wp="http://schemas.openxmlformats.org/drawingml/2006/wordprocessingDrawing" xmlns:w10="urn:schemas-microsoft-com:office:word" xmlns:w="http://schemas.openxmlformats.org/wordprocessingml/2006/main" xmlns:w14="http://schemas.microsoft.com/office/word/2010/wordml" xmlns:w15="http://schemas.microsoft.com/office/word/2012/wordml" xmlns:w16cex="http://schemas.microsoft.com/office/word/2018/wordml/cex" xmlns:w16cid="http://schemas.microsoft.com/office/word/2016/wordml/cid" xmlns:w16="http://schemas.microsoft.com/office/word/2018/wordml" xmlns:w16sdtdh="http://schemas.microsoft.com/office/word/2020/wordml/sdtdatahash" xmlns:w16se="http://schemas.microsoft.com/office/word/2015/wordml/symex" xmlns:wpg="http://schemas.microsoft.com/office/word/2010/wordprocessingGroup" xmlns:wpi="http://schemas.microsoft.com/office/word/2010/wordprocessingInk" xmlns:wne="http://schemas.microsoft.com/office/word/2006/wordml" xmlns:wps="http://schemas.microsoft.com/office/word/2010/wordprocessingShape" mc:Ignorable="w14 w15 w16se w16cid w16 w16cex w16sdtdh wp14">
+<w:numbering xmlns:wpc="http://schemas.microsoft.com/office/word/2010/wordprocessingCanvas" xmlns:cx="http://schemas.microsoft.com/office/drawing/2014/chartex" xmlns:cx1="http://schemas.microsoft.com/office/drawing/2015/9/8/chartex" xmlns:cx2="http://schemas.microsoft.com/office/drawing/2015/10/21/chartex" xmlns:cx3="http://schemas.microsoft.com/office/drawing/2016/5/9/chartex" xmlns:cx4="http://schemas.microsoft.com/office/drawing/2016/5/10/chartex" xmlns:cx5="http://schemas.microsoft.com/office/drawing/2016/5/11/chartex" xmlns:cx6="http://schemas.microsoft.com/office/drawing/2016/5/12/chartex" xmlns:cx7="http://schemas.microsoft.com/office/drawing/2016/5/13/chartex" xmlns:cx8="http://schemas.microsoft.com/office/drawing/2016/5/14/chartex" xmlns:mc="http://schemas.openxmlformats.org/markup-compatibility/2006" xmlns:aink="http://schemas.microsoft.com/office/drawing/2016/ink" xmlns:am3d="http://schemas.microsoft.com/office/drawing/2017/model3d" xmlns:o="urn:schemas-microsoft-com:office:office" xmlns:r="http://schemas.openxmlformats.org/officeDocument/2006/relationships" xmlns:m="http://schemas.openxmlformats.org/officeDocument/2006/math" xmlns:v="urn:schemas-microsoft-com:vml" xmlns:wp14="http://schemas.microsoft.com/office/word/2010/wordprocessingDrawing" xmlns:wp="http://schemas.openxmlformats.org/drawingml/2006/wordprocessingDrawing" xmlns:w10="urn:schemas-microsoft-com:office:word" xmlns:w="http://schemas.openxmlformats.org/wordprocessingml/2006/main" xmlns:w14="http://schemas.microsoft.com/office/word/2010/wordml" xmlns:w15="http://schemas.microsoft.com/office/word/2012/wordml" xmlns:w16cex="http://schemas.microsoft.com/office/word/2018/wordml/cex" xmlns:w16cid="http://schemas.microsoft.com/office/word/2016/wordml/cid" xmlns:w16="http://schemas.microsoft.com/office/word/2018/wordml" xmlns:w16sdtdh="http://schemas.microsoft.com/office/word/2020/wordml/sdtdatahash" xmlns:w16se="http://schemas.microsoft.com/office/word/2015/wordml/symex" xmlns:wpg="http://schemas.microsoft.com/office/word/2010/wordprocessingGroup" xmlns:wpi="http://schemas.microsoft.com/office/word/2010/wordprocessingInk" xmlns:wne="http://schemas.microsoft.com/office/word/2006/wordml" xmlns:wps="http://schemas.microsoft.com/office/word/2010/wordprocessingShape" mc:Ignorable="w14 w15 w16se w16cid w16 w16cex w16sdtdh wp14">
   <w:abstractNum w:abstractNumId="0" w15:restartNumberingAfterBreak="0">
     <w:nsid w:val="3AB90278"/>
     <w:multiLevelType w:val="hybridMultilevel"/>
@@ -1036,7 +1154,7 @@
       </w:rPr>
     </w:lvl>
   </w:abstractNum>
-  <w:num w:numId="1" w16cid:durableId="1784611967">
+  <w:num w:numId="1">
     <w:abstractNumId w:val="0"/>
   </w:num>
 </w:numbering>

</xml_diff>

<commit_message>
Título Documento Game Design
</commit_message>
<xml_diff>
--- a/Game_Design_Act1.docx
+++ b/Game_Design_Act1.docx
@@ -237,21 +237,7 @@
         <w:rPr>
           <w:rFonts w:ascii="Times New Roman" w:hAnsi="Times New Roman" w:cs="Times New Roman"/>
         </w:rPr>
-        <w:t xml:space="preserve">Sprint </w:t>
-      </w:r>
-      <w:proofErr w:type="spellStart"/>
-      <w:r>
-        <w:rPr>
-          <w:rFonts w:ascii="Times New Roman" w:hAnsi="Times New Roman" w:cs="Times New Roman"/>
-        </w:rPr>
-        <w:t>Goal</w:t>
-      </w:r>
-      <w:proofErr w:type="spellEnd"/>
-      <w:r>
-        <w:rPr>
-          <w:rFonts w:ascii="Times New Roman" w:hAnsi="Times New Roman" w:cs="Times New Roman"/>
-        </w:rPr>
-        <w:t>:</w:t>
+        <w:t>Sprint Goal:</w:t>
       </w:r>
     </w:p>
     <w:p>
@@ -278,35 +264,7 @@
         <w:rPr>
           <w:rFonts w:ascii="Times New Roman" w:hAnsi="Times New Roman" w:cs="Times New Roman"/>
         </w:rPr>
-        <w:t xml:space="preserve">Backlog del Sprint: (Tareas seleccionadas con la estimación con </w:t>
-      </w:r>
-      <w:proofErr w:type="spellStart"/>
-      <w:r>
-        <w:rPr>
-          <w:rFonts w:ascii="Times New Roman" w:hAnsi="Times New Roman" w:cs="Times New Roman"/>
-        </w:rPr>
-        <w:t>planning</w:t>
-      </w:r>
-      <w:proofErr w:type="spellEnd"/>
-      <w:r>
-        <w:rPr>
-          <w:rFonts w:ascii="Times New Roman" w:hAnsi="Times New Roman" w:cs="Times New Roman"/>
-        </w:rPr>
-        <w:t xml:space="preserve"> </w:t>
-      </w:r>
-      <w:proofErr w:type="spellStart"/>
-      <w:r>
-        <w:rPr>
-          <w:rFonts w:ascii="Times New Roman" w:hAnsi="Times New Roman" w:cs="Times New Roman"/>
-        </w:rPr>
-        <w:t>poker</w:t>
-      </w:r>
-      <w:proofErr w:type="spellEnd"/>
-      <w:r>
-        <w:rPr>
-          <w:rFonts w:ascii="Times New Roman" w:hAnsi="Times New Roman" w:cs="Times New Roman"/>
-        </w:rPr>
-        <w:t>)</w:t>
+        <w:t>Backlog del Sprint: (Tareas seleccionadas con la estimación con planning poker)</w:t>
       </w:r>
     </w:p>
     <w:p>
@@ -888,35 +846,7 @@
         <w:rPr>
           <w:rFonts w:ascii="Times New Roman" w:hAnsi="Times New Roman" w:cs="Times New Roman"/>
         </w:rPr>
-        <w:t xml:space="preserve">Riesgo creativo: </w:t>
-      </w:r>
-      <w:proofErr w:type="gramStart"/>
-      <w:r>
-        <w:rPr>
-          <w:rFonts w:ascii="Times New Roman" w:hAnsi="Times New Roman" w:cs="Times New Roman"/>
-        </w:rPr>
-        <w:t>Pueden</w:t>
-      </w:r>
-      <w:proofErr w:type="gramEnd"/>
-      <w:r>
-        <w:rPr>
-          <w:rFonts w:ascii="Times New Roman" w:hAnsi="Times New Roman" w:cs="Times New Roman"/>
-        </w:rPr>
-        <w:t xml:space="preserve"> haber cambios a </w:t>
-      </w:r>
-      <w:proofErr w:type="spellStart"/>
-      <w:r>
-        <w:rPr>
-          <w:rFonts w:ascii="Times New Roman" w:hAnsi="Times New Roman" w:cs="Times New Roman"/>
-        </w:rPr>
-        <w:t>ultima</w:t>
-      </w:r>
-      <w:proofErr w:type="spellEnd"/>
-      <w:r>
-        <w:rPr>
-          <w:rFonts w:ascii="Times New Roman" w:hAnsi="Times New Roman" w:cs="Times New Roman"/>
-        </w:rPr>
-        <w:t xml:space="preserve"> hora en historias o personajes</w:t>
+        <w:t>Riesgo creativo: Pueden haber cambios a ultima hora en historias o personajes</w:t>
       </w:r>
     </w:p>
     <w:p>
@@ -952,48 +882,20 @@
         <w:rPr>
           <w:rFonts w:ascii="Times New Roman" w:hAnsi="Times New Roman" w:cs="Times New Roman"/>
         </w:rPr>
-        <w:t xml:space="preserve">Mitigación: Mantener reuniones rápidas con el producto </w:t>
-      </w:r>
-      <w:proofErr w:type="spellStart"/>
-      <w:r>
-        <w:rPr>
-          <w:rFonts w:ascii="Times New Roman" w:hAnsi="Times New Roman" w:cs="Times New Roman"/>
-        </w:rPr>
-        <w:t>Owner</w:t>
-      </w:r>
-      <w:proofErr w:type="spellEnd"/>
-      <w:r>
-        <w:rPr>
-          <w:rFonts w:ascii="Times New Roman" w:hAnsi="Times New Roman" w:cs="Times New Roman"/>
-        </w:rPr>
-        <w:t xml:space="preserve"> para validad decisiones antes de avanzar mucho</w:t>
-      </w:r>
-    </w:p>
-    <w:p>
-      <w:pPr>
-        <w:rPr>
-          <w:rFonts w:ascii="Times New Roman" w:hAnsi="Times New Roman" w:cs="Times New Roman"/>
-        </w:rPr>
-      </w:pPr>
-      <w:r>
-        <w:rPr>
-          <w:rFonts w:ascii="Times New Roman" w:hAnsi="Times New Roman" w:cs="Times New Roman"/>
-        </w:rPr>
-        <w:t xml:space="preserve">Con este Sprint buscaremos crear una base artística y narrativa del videojuego, lo que da un incremento visible al cliente y permite recibir retroalimentación antes de entrar a sistemas </w:t>
-      </w:r>
-      <w:proofErr w:type="spellStart"/>
-      <w:r>
-        <w:rPr>
-          <w:rFonts w:ascii="Times New Roman" w:hAnsi="Times New Roman" w:cs="Times New Roman"/>
-        </w:rPr>
-        <w:t>mas</w:t>
-      </w:r>
-      <w:proofErr w:type="spellEnd"/>
-      <w:r>
-        <w:rPr>
-          <w:rFonts w:ascii="Times New Roman" w:hAnsi="Times New Roman" w:cs="Times New Roman"/>
-        </w:rPr>
-        <w:t xml:space="preserve"> complejos (puntuación, niveles, multijugador, etc.)</w:t>
+        <w:t>Mitigación: Mantener reuniones rápidas con el producto Owner para validad decisiones antes de avanzar mucho</w:t>
+      </w:r>
+    </w:p>
+    <w:p>
+      <w:pPr>
+        <w:rPr>
+          <w:rFonts w:ascii="Times New Roman" w:hAnsi="Times New Roman" w:cs="Times New Roman"/>
+        </w:rPr>
+      </w:pPr>
+      <w:r>
+        <w:rPr>
+          <w:rFonts w:ascii="Times New Roman" w:hAnsi="Times New Roman" w:cs="Times New Roman"/>
+        </w:rPr>
+        <w:t>Con este Sprint buscaremos crear una base artística y narrativa del videojuego, lo que da un incremento visible al cliente y permite recibir retroalimentación antes de entrar a sistemas mas complejos (puntuación, niveles, multijugador, etc.)</w:t>
       </w:r>
     </w:p>
     <w:p>
@@ -1029,6 +931,19 @@
           <w:rFonts w:ascii="Times New Roman" w:hAnsi="Times New Roman" w:cs="Times New Roman"/>
         </w:rPr>
       </w:pPr>
+    </w:p>
+    <w:p>
+      <w:pPr>
+        <w:rPr>
+          <w:rFonts w:ascii="Times New Roman" w:hAnsi="Times New Roman" w:cs="Times New Roman"/>
+        </w:rPr>
+      </w:pPr>
+      <w:r>
+        <w:rPr>
+          <w:rFonts w:ascii="Times New Roman" w:hAnsi="Times New Roman" w:cs="Times New Roman"/>
+        </w:rPr>
+        <w:t>Cocumento Game Design</w:t>
+      </w:r>
     </w:p>
     <w:sectPr>
       <w:pgSz w:w="12240" w:h="15840"/>

</xml_diff>

<commit_message>
Estimacion de tarea y conclusión de la actividad
</commit_message>
<xml_diff>
--- a/Game_Design_Act1.docx
+++ b/Game_Design_Act1.docx
@@ -1,6 +1,6 @@
 
 <file path=word/document.xml><?xml version="1.0" encoding="utf-8"?>
-<w:document xmlns:wpc="http://schemas.microsoft.com/office/word/2010/wordprocessingCanvas" xmlns:cx="http://schemas.microsoft.com/office/drawing/2014/chartex" xmlns:cx1="http://schemas.microsoft.com/office/drawing/2015/9/8/chartex" xmlns:cx2="http://schemas.microsoft.com/office/drawing/2015/10/21/chartex" xmlns:cx3="http://schemas.microsoft.com/office/drawing/2016/5/9/chartex" xmlns:cx4="http://schemas.microsoft.com/office/drawing/2016/5/10/chartex" xmlns:cx5="http://schemas.microsoft.com/office/drawing/2016/5/11/chartex" xmlns:cx6="http://schemas.microsoft.com/office/drawing/2016/5/12/chartex" xmlns:cx7="http://schemas.microsoft.com/office/drawing/2016/5/13/chartex" xmlns:cx8="http://schemas.microsoft.com/office/drawing/2016/5/14/chartex" xmlns:mc="http://schemas.openxmlformats.org/markup-compatibility/2006" xmlns:aink="http://schemas.microsoft.com/office/drawing/2016/ink" xmlns:am3d="http://schemas.microsoft.com/office/drawing/2017/model3d" xmlns:o="urn:schemas-microsoft-com:office:office" xmlns:oel="http://schemas.microsoft.com/office/2019/extlst" xmlns:r="http://schemas.openxmlformats.org/officeDocument/2006/relationships" xmlns:m="http://schemas.openxmlformats.org/officeDocument/2006/math" xmlns:v="urn:schemas-microsoft-com:vml" xmlns:wp14="http://schemas.microsoft.com/office/word/2010/wordprocessingDrawing" xmlns:wp="http://schemas.openxmlformats.org/drawingml/2006/wordprocessingDrawing" xmlns:w10="urn:schemas-microsoft-com:office:word" xmlns:w="http://schemas.openxmlformats.org/wordprocessingml/2006/main" xmlns:w14="http://schemas.microsoft.com/office/word/2010/wordml" xmlns:w15="http://schemas.microsoft.com/office/word/2012/wordml" xmlns:w16cex="http://schemas.microsoft.com/office/word/2018/wordml/cex" xmlns:w16cid="http://schemas.microsoft.com/office/word/2016/wordml/cid" xmlns:w16="http://schemas.microsoft.com/office/word/2018/wordml" xmlns:w16sdtdh="http://schemas.microsoft.com/office/word/2020/wordml/sdtdatahash" xmlns:w16se="http://schemas.microsoft.com/office/word/2015/wordml/symex" xmlns:wpg="http://schemas.microsoft.com/office/word/2010/wordprocessingGroup" xmlns:wpi="http://schemas.microsoft.com/office/word/2010/wordprocessingInk" xmlns:wne="http://schemas.microsoft.com/office/word/2006/wordml" xmlns:wps="http://schemas.microsoft.com/office/word/2010/wordprocessingShape" mc:Ignorable="w14 w15 w16se w16cid w16 w16cex w16sdtdh wp14">
+<w:document xmlns:wpc="http://schemas.microsoft.com/office/word/2010/wordprocessingCanvas" xmlns:cx="http://schemas.microsoft.com/office/drawing/2014/chartex" xmlns:cx1="http://schemas.microsoft.com/office/drawing/2015/9/8/chartex" xmlns:cx2="http://schemas.microsoft.com/office/drawing/2015/10/21/chartex" xmlns:cx3="http://schemas.microsoft.com/office/drawing/2016/5/9/chartex" xmlns:cx4="http://schemas.microsoft.com/office/drawing/2016/5/10/chartex" xmlns:cx5="http://schemas.microsoft.com/office/drawing/2016/5/11/chartex" xmlns:cx6="http://schemas.microsoft.com/office/drawing/2016/5/12/chartex" xmlns:cx7="http://schemas.microsoft.com/office/drawing/2016/5/13/chartex" xmlns:cx8="http://schemas.microsoft.com/office/drawing/2016/5/14/chartex" xmlns:mc="http://schemas.openxmlformats.org/markup-compatibility/2006" xmlns:aink="http://schemas.microsoft.com/office/drawing/2016/ink" xmlns:am3d="http://schemas.microsoft.com/office/drawing/2017/model3d" xmlns:o="urn:schemas-microsoft-com:office:office" xmlns:oel="http://schemas.microsoft.com/office/2019/extlst" xmlns:r="http://schemas.openxmlformats.org/officeDocument/2006/relationships" xmlns:m="http://schemas.openxmlformats.org/officeDocument/2006/math" xmlns:v="urn:schemas-microsoft-com:vml" xmlns:wp14="http://schemas.microsoft.com/office/word/2010/wordprocessingDrawing" xmlns:wp="http://schemas.openxmlformats.org/drawingml/2006/wordprocessingDrawing" xmlns:w10="urn:schemas-microsoft-com:office:word" xmlns:w="http://schemas.openxmlformats.org/wordprocessingml/2006/main" xmlns:w14="http://schemas.microsoft.com/office/word/2010/wordml" xmlns:w15="http://schemas.microsoft.com/office/word/2012/wordml" xmlns:w16cex="http://schemas.microsoft.com/office/word/2018/wordml/cex" xmlns:w16cid="http://schemas.microsoft.com/office/word/2016/wordml/cid" xmlns:w16="http://schemas.microsoft.com/office/word/2018/wordml" xmlns:w16du="http://schemas.microsoft.com/office/word/2023/wordml/word16du" xmlns:w16sdtdh="http://schemas.microsoft.com/office/word/2020/wordml/sdtdatahash" xmlns:w16sdtfl="http://schemas.microsoft.com/office/word/2024/wordml/sdtformatlock" xmlns:w16se="http://schemas.microsoft.com/office/word/2015/wordml/symex" xmlns:wpg="http://schemas.microsoft.com/office/word/2010/wordprocessingGroup" xmlns:wpi="http://schemas.microsoft.com/office/word/2010/wordprocessingInk" xmlns:wne="http://schemas.microsoft.com/office/word/2006/wordml" xmlns:wps="http://schemas.microsoft.com/office/word/2010/wordprocessingShape" mc:Ignorable="w14 w15 w16se w16cid w16 w16cex w16sdtdh w16sdtfl w16du wp14">
   <w:body>
     <w:p>
       <w:pPr>
@@ -839,62 +839,223 @@
       <w:pPr>
         <w:rPr>
           <w:rFonts w:ascii="Times New Roman" w:hAnsi="Times New Roman" w:cs="Times New Roman"/>
-        </w:rPr>
-      </w:pPr>
-      <w:r>
-        <w:rPr>
-          <w:rFonts w:ascii="Times New Roman" w:hAnsi="Times New Roman" w:cs="Times New Roman"/>
-          <w:b/>
-          <w:bCs/>
-        </w:rPr>
-        <w:t>Backlog del Sprint:</w:t>
-      </w:r>
-      <w:r>
-        <w:rPr>
-          <w:rFonts w:ascii="Times New Roman" w:hAnsi="Times New Roman" w:cs="Times New Roman"/>
-        </w:rPr>
-        <w:t xml:space="preserve"> (Tareas seleccionadas con la estimación con </w:t>
+          <w:b/>
+          <w:bCs/>
+        </w:rPr>
+      </w:pPr>
+      <w:r>
+        <w:rPr>
+          <w:rFonts w:ascii="Times New Roman" w:hAnsi="Times New Roman" w:cs="Times New Roman"/>
+          <w:b/>
+          <w:bCs/>
+        </w:rPr>
+        <w:t>Criterios de Éxito:</w:t>
+      </w:r>
+    </w:p>
+    <w:p>
+      <w:pPr>
+        <w:pStyle w:val="Prrafodelista"/>
+        <w:numPr>
+          <w:ilvl w:val="0"/>
+          <w:numId w:val="1"/>
+        </w:numPr>
+        <w:rPr>
+          <w:rFonts w:ascii="Times New Roman" w:hAnsi="Times New Roman" w:cs="Times New Roman"/>
+        </w:rPr>
+      </w:pPr>
+      <w:r>
+        <w:rPr>
+          <w:rFonts w:ascii="Times New Roman" w:hAnsi="Times New Roman" w:cs="Times New Roman"/>
+        </w:rPr>
+        <w:t>Contaremos con personajes ilustrados, historia definida y escenarios principales diseñados</w:t>
+      </w:r>
+    </w:p>
+    <w:p>
+      <w:pPr>
+        <w:pStyle w:val="Prrafodelista"/>
+        <w:numPr>
+          <w:ilvl w:val="0"/>
+          <w:numId w:val="1"/>
+        </w:numPr>
+        <w:rPr>
+          <w:rFonts w:ascii="Times New Roman" w:hAnsi="Times New Roman" w:cs="Times New Roman"/>
+        </w:rPr>
+      </w:pPr>
+      <w:r>
+        <w:rPr>
+          <w:rFonts w:ascii="Times New Roman" w:hAnsi="Times New Roman" w:cs="Times New Roman"/>
+        </w:rPr>
+        <w:t>Existirá</w:t>
+      </w:r>
+      <w:r>
+        <w:rPr>
+          <w:rFonts w:ascii="Times New Roman" w:hAnsi="Times New Roman" w:cs="Times New Roman"/>
+        </w:rPr>
+        <w:t xml:space="preserve"> una interfaz inicial navegable (aunque simple).</w:t>
+      </w:r>
+    </w:p>
+    <w:p>
+      <w:pPr>
+        <w:pStyle w:val="Prrafodelista"/>
+        <w:numPr>
+          <w:ilvl w:val="0"/>
+          <w:numId w:val="1"/>
+        </w:numPr>
+        <w:rPr>
+          <w:rFonts w:ascii="Times New Roman" w:hAnsi="Times New Roman" w:cs="Times New Roman"/>
+        </w:rPr>
+      </w:pPr>
+      <w:r>
+        <w:rPr>
+          <w:rFonts w:ascii="Times New Roman" w:hAnsi="Times New Roman" w:cs="Times New Roman"/>
+        </w:rPr>
+        <w:t>Se integran efectos básicos que permiten probar la experiencia inicial</w:t>
+      </w:r>
+    </w:p>
+    <w:p>
+      <w:pPr>
+        <w:rPr>
+          <w:rFonts w:ascii="Times New Roman" w:hAnsi="Times New Roman" w:cs="Times New Roman"/>
+          <w:b/>
+          <w:bCs/>
+        </w:rPr>
+      </w:pPr>
+      <w:r>
+        <w:rPr>
+          <w:rFonts w:ascii="Times New Roman" w:hAnsi="Times New Roman" w:cs="Times New Roman"/>
+          <w:b/>
+          <w:bCs/>
+        </w:rPr>
+        <w:t>Observaciones y Riesgos:</w:t>
+      </w:r>
+    </w:p>
+    <w:p>
+      <w:pPr>
+        <w:pStyle w:val="Prrafodelista"/>
+        <w:numPr>
+          <w:ilvl w:val="0"/>
+          <w:numId w:val="1"/>
+        </w:numPr>
+        <w:rPr>
+          <w:rFonts w:ascii="Times New Roman" w:hAnsi="Times New Roman" w:cs="Times New Roman"/>
+        </w:rPr>
+      </w:pPr>
+      <w:r>
+        <w:rPr>
+          <w:rFonts w:ascii="Times New Roman" w:hAnsi="Times New Roman" w:cs="Times New Roman"/>
+        </w:rPr>
+        <w:t xml:space="preserve">Riesgo creativo: Pueden haber cambios a </w:t>
+      </w:r>
+      <w:r>
+        <w:rPr>
+          <w:rFonts w:ascii="Times New Roman" w:hAnsi="Times New Roman" w:cs="Times New Roman"/>
+        </w:rPr>
+        <w:t>última</w:t>
+      </w:r>
+      <w:r>
+        <w:rPr>
+          <w:rFonts w:ascii="Times New Roman" w:hAnsi="Times New Roman" w:cs="Times New Roman"/>
+        </w:rPr>
+        <w:t xml:space="preserve"> hora en historias o personajes</w:t>
+      </w:r>
+    </w:p>
+    <w:p>
+      <w:pPr>
+        <w:pStyle w:val="Prrafodelista"/>
+        <w:numPr>
+          <w:ilvl w:val="0"/>
+          <w:numId w:val="1"/>
+        </w:numPr>
+        <w:rPr>
+          <w:rFonts w:ascii="Times New Roman" w:hAnsi="Times New Roman" w:cs="Times New Roman"/>
+        </w:rPr>
+      </w:pPr>
+      <w:r>
+        <w:rPr>
+          <w:rFonts w:ascii="Times New Roman" w:hAnsi="Times New Roman" w:cs="Times New Roman"/>
+        </w:rPr>
+        <w:t>Riesgo técnico: Compatibilidad entre formatos gráficos y sonoros</w:t>
+      </w:r>
+    </w:p>
+    <w:p>
+      <w:pPr>
+        <w:pStyle w:val="Prrafodelista"/>
+        <w:numPr>
+          <w:ilvl w:val="0"/>
+          <w:numId w:val="1"/>
+        </w:numPr>
+        <w:rPr>
+          <w:rFonts w:ascii="Times New Roman" w:hAnsi="Times New Roman" w:cs="Times New Roman"/>
+        </w:rPr>
+      </w:pPr>
+      <w:r>
+        <w:rPr>
+          <w:rFonts w:ascii="Times New Roman" w:hAnsi="Times New Roman" w:cs="Times New Roman"/>
+        </w:rPr>
+        <w:t xml:space="preserve">Mitigación: Mantener reuniones rápidas con el producto </w:t>
       </w:r>
       <w:proofErr w:type="spellStart"/>
       <w:r>
         <w:rPr>
           <w:rFonts w:ascii="Times New Roman" w:hAnsi="Times New Roman" w:cs="Times New Roman"/>
         </w:rPr>
-        <w:t>planning</w:t>
+        <w:t>Owner</w:t>
       </w:r>
       <w:proofErr w:type="spellEnd"/>
       <w:r>
         <w:rPr>
           <w:rFonts w:ascii="Times New Roman" w:hAnsi="Times New Roman" w:cs="Times New Roman"/>
         </w:rPr>
-        <w:t xml:space="preserve"> </w:t>
-      </w:r>
-      <w:proofErr w:type="spellStart"/>
-      <w:r>
-        <w:rPr>
-          <w:rFonts w:ascii="Times New Roman" w:hAnsi="Times New Roman" w:cs="Times New Roman"/>
-        </w:rPr>
-        <w:t>poker</w:t>
-      </w:r>
-      <w:proofErr w:type="spellEnd"/>
-      <w:r>
-        <w:rPr>
-          <w:rFonts w:ascii="Times New Roman" w:hAnsi="Times New Roman" w:cs="Times New Roman"/>
-        </w:rPr>
-        <w:t>)</w:t>
-      </w:r>
-    </w:p>
-    <w:p>
-      <w:pPr>
-        <w:rPr>
-          <w:rFonts w:ascii="Times New Roman" w:hAnsi="Times New Roman" w:cs="Times New Roman"/>
-        </w:rPr>
-      </w:pPr>
-      <w:r>
-        <w:rPr>
-          <w:rFonts w:ascii="Times New Roman" w:hAnsi="Times New Roman" w:cs="Times New Roman"/>
-        </w:rPr>
-        <w:tab/>
+        <w:t xml:space="preserve"> para validad decisiones antes de avanzar mucho</w:t>
+      </w:r>
+    </w:p>
+    <w:p>
+      <w:pPr>
+        <w:rPr>
+          <w:rFonts w:ascii="Times New Roman" w:hAnsi="Times New Roman" w:cs="Times New Roman"/>
+        </w:rPr>
+      </w:pPr>
+      <w:r>
+        <w:rPr>
+          <w:rFonts w:ascii="Times New Roman" w:hAnsi="Times New Roman" w:cs="Times New Roman"/>
+        </w:rPr>
+        <w:t xml:space="preserve">Con este Sprint buscaremos crear una base artística y narrativa del videojuego, lo que da un incremento visible al cliente y permite recibir retroalimentación antes de entrar a sistemas </w:t>
+      </w:r>
+      <w:r>
+        <w:rPr>
+          <w:rFonts w:ascii="Times New Roman" w:hAnsi="Times New Roman" w:cs="Times New Roman"/>
+        </w:rPr>
+        <w:t>más</w:t>
+      </w:r>
+      <w:r>
+        <w:rPr>
+          <w:rFonts w:ascii="Times New Roman" w:hAnsi="Times New Roman" w:cs="Times New Roman"/>
+        </w:rPr>
+        <w:t xml:space="preserve"> complejos (puntuación, niveles, multijugador, etc.)</w:t>
+      </w:r>
+    </w:p>
+    <w:p>
+      <w:pPr>
+        <w:rPr>
+          <w:rFonts w:ascii="Times New Roman" w:hAnsi="Times New Roman" w:cs="Times New Roman"/>
+        </w:rPr>
+      </w:pPr>
+    </w:p>
+    <w:p>
+      <w:pPr>
+        <w:rPr>
+          <w:rFonts w:ascii="Times New Roman" w:hAnsi="Times New Roman" w:cs="Times New Roman"/>
+          <w:b/>
+          <w:bCs/>
+        </w:rPr>
+      </w:pPr>
+      <w:r>
+        <w:rPr>
+          <w:rFonts w:ascii="Times New Roman" w:hAnsi="Times New Roman" w:cs="Times New Roman"/>
+          <w:b/>
+          <w:bCs/>
+        </w:rPr>
+        <w:t>Estimación de Tareas</w:t>
       </w:r>
     </w:p>
     <w:tbl>
@@ -1016,7 +1177,7 @@
               <w:rPr>
                 <w:rFonts w:ascii="Times New Roman" w:hAnsi="Times New Roman" w:cs="Times New Roman"/>
               </w:rPr>
-              <w:t>Diseñar personajes principales y secundarios</w:t>
+              <w:t>Crear historia y el guion del Videojuego</w:t>
             </w:r>
           </w:p>
         </w:tc>
@@ -1090,7 +1251,7 @@
               <w:rPr>
                 <w:rFonts w:ascii="Times New Roman" w:hAnsi="Times New Roman" w:cs="Times New Roman"/>
               </w:rPr>
-              <w:t>Crear la Historia y el guion del video juego</w:t>
+              <w:t>Diseñar Personajes Principales</w:t>
             </w:r>
           </w:p>
         </w:tc>
@@ -1164,7 +1325,7 @@
               <w:rPr>
                 <w:rFonts w:ascii="Times New Roman" w:hAnsi="Times New Roman" w:cs="Times New Roman"/>
               </w:rPr>
-              <w:t>Diseñar los escenarios y mapas iniciales</w:t>
+              <w:t>Crear el panel de control para profesores</w:t>
             </w:r>
           </w:p>
         </w:tc>
@@ -1238,7 +1399,7 @@
               <w:rPr>
                 <w:rFonts w:ascii="Times New Roman" w:hAnsi="Times New Roman" w:cs="Times New Roman"/>
               </w:rPr>
-              <w:t>Diseñar la interfaz de usuario básica</w:t>
+              <w:t>Desarrollar el sistema de retroalimentación para los estudiantes</w:t>
             </w:r>
           </w:p>
         </w:tc>
@@ -1312,6 +1473,567 @@
               <w:rPr>
                 <w:rFonts w:ascii="Times New Roman" w:hAnsi="Times New Roman" w:cs="Times New Roman"/>
               </w:rPr>
+              <w:t>Diseñar los Escenarios y mapas</w:t>
+            </w:r>
+          </w:p>
+        </w:tc>
+        <w:tc>
+          <w:tcPr>
+            <w:tcW w:w="2207" w:type="dxa"/>
+          </w:tcPr>
+          <w:p>
+            <w:pPr>
+              <w:rPr>
+                <w:rFonts w:ascii="Times New Roman" w:hAnsi="Times New Roman" w:cs="Times New Roman"/>
+              </w:rPr>
+            </w:pPr>
+            <w:r>
+              <w:rPr>
+                <w:rFonts w:ascii="Times New Roman" w:hAnsi="Times New Roman" w:cs="Times New Roman"/>
+              </w:rPr>
+              <w:t>3</w:t>
+            </w:r>
+          </w:p>
+        </w:tc>
+        <w:tc>
+          <w:tcPr>
+            <w:tcW w:w="2207" w:type="dxa"/>
+          </w:tcPr>
+          <w:p>
+            <w:pPr>
+              <w:rPr>
+                <w:rFonts w:ascii="Times New Roman" w:hAnsi="Times New Roman" w:cs="Times New Roman"/>
+              </w:rPr>
+            </w:pPr>
+            <w:r>
+              <w:rPr>
+                <w:rFonts w:ascii="Times New Roman" w:hAnsi="Times New Roman" w:cs="Times New Roman"/>
+              </w:rPr>
+              <w:t>Media</w:t>
+            </w:r>
+          </w:p>
+        </w:tc>
+      </w:tr>
+      <w:tr>
+        <w:tc>
+          <w:tcPr>
+            <w:tcW w:w="2207" w:type="dxa"/>
+          </w:tcPr>
+          <w:p>
+            <w:pPr>
+              <w:rPr>
+                <w:rFonts w:ascii="Times New Roman" w:hAnsi="Times New Roman" w:cs="Times New Roman"/>
+              </w:rPr>
+            </w:pPr>
+            <w:r>
+              <w:rPr>
+                <w:rFonts w:ascii="Times New Roman" w:hAnsi="Times New Roman" w:cs="Times New Roman"/>
+              </w:rPr>
+              <w:t>HU – 0</w:t>
+            </w:r>
+            <w:r>
+              <w:rPr>
+                <w:rFonts w:ascii="Times New Roman" w:hAnsi="Times New Roman" w:cs="Times New Roman"/>
+              </w:rPr>
+              <w:t>6</w:t>
+            </w:r>
+          </w:p>
+        </w:tc>
+        <w:tc>
+          <w:tcPr>
+            <w:tcW w:w="2207" w:type="dxa"/>
+          </w:tcPr>
+          <w:p>
+            <w:pPr>
+              <w:rPr>
+                <w:rFonts w:ascii="Times New Roman" w:hAnsi="Times New Roman" w:cs="Times New Roman"/>
+              </w:rPr>
+            </w:pPr>
+            <w:r>
+              <w:rPr>
+                <w:rFonts w:ascii="Times New Roman" w:hAnsi="Times New Roman" w:cs="Times New Roman"/>
+              </w:rPr>
+              <w:t>Crear los mini juegos educativos</w:t>
+            </w:r>
+          </w:p>
+        </w:tc>
+        <w:tc>
+          <w:tcPr>
+            <w:tcW w:w="2207" w:type="dxa"/>
+          </w:tcPr>
+          <w:p>
+            <w:pPr>
+              <w:rPr>
+                <w:rFonts w:ascii="Times New Roman" w:hAnsi="Times New Roman" w:cs="Times New Roman"/>
+              </w:rPr>
+            </w:pPr>
+            <w:r>
+              <w:rPr>
+                <w:rFonts w:ascii="Times New Roman" w:hAnsi="Times New Roman" w:cs="Times New Roman"/>
+              </w:rPr>
+              <w:t>2</w:t>
+            </w:r>
+          </w:p>
+        </w:tc>
+        <w:tc>
+          <w:tcPr>
+            <w:tcW w:w="2207" w:type="dxa"/>
+          </w:tcPr>
+          <w:p>
+            <w:pPr>
+              <w:rPr>
+                <w:rFonts w:ascii="Times New Roman" w:hAnsi="Times New Roman" w:cs="Times New Roman"/>
+              </w:rPr>
+            </w:pPr>
+            <w:r>
+              <w:rPr>
+                <w:rFonts w:ascii="Times New Roman" w:hAnsi="Times New Roman" w:cs="Times New Roman"/>
+              </w:rPr>
+              <w:t>Media</w:t>
+            </w:r>
+          </w:p>
+        </w:tc>
+      </w:tr>
+      <w:tr>
+        <w:tc>
+          <w:tcPr>
+            <w:tcW w:w="2207" w:type="dxa"/>
+          </w:tcPr>
+          <w:p>
+            <w:pPr>
+              <w:rPr>
+                <w:rFonts w:ascii="Times New Roman" w:hAnsi="Times New Roman" w:cs="Times New Roman"/>
+              </w:rPr>
+            </w:pPr>
+            <w:r>
+              <w:rPr>
+                <w:rFonts w:ascii="Times New Roman" w:hAnsi="Times New Roman" w:cs="Times New Roman"/>
+              </w:rPr>
+              <w:lastRenderedPageBreak/>
+              <w:t>HU – 0</w:t>
+            </w:r>
+            <w:r>
+              <w:rPr>
+                <w:rFonts w:ascii="Times New Roman" w:hAnsi="Times New Roman" w:cs="Times New Roman"/>
+              </w:rPr>
+              <w:t>7</w:t>
+            </w:r>
+          </w:p>
+        </w:tc>
+        <w:tc>
+          <w:tcPr>
+            <w:tcW w:w="2207" w:type="dxa"/>
+          </w:tcPr>
+          <w:p>
+            <w:pPr>
+              <w:rPr>
+                <w:rFonts w:ascii="Times New Roman" w:hAnsi="Times New Roman" w:cs="Times New Roman"/>
+              </w:rPr>
+            </w:pPr>
+            <w:r>
+              <w:rPr>
+                <w:rFonts w:ascii="Times New Roman" w:hAnsi="Times New Roman" w:cs="Times New Roman"/>
+              </w:rPr>
+              <w:t>Implementar las animaciones de los personajes</w:t>
+            </w:r>
+          </w:p>
+        </w:tc>
+        <w:tc>
+          <w:tcPr>
+            <w:tcW w:w="2207" w:type="dxa"/>
+          </w:tcPr>
+          <w:p>
+            <w:pPr>
+              <w:rPr>
+                <w:rFonts w:ascii="Times New Roman" w:hAnsi="Times New Roman" w:cs="Times New Roman"/>
+              </w:rPr>
+            </w:pPr>
+            <w:r>
+              <w:rPr>
+                <w:rFonts w:ascii="Times New Roman" w:hAnsi="Times New Roman" w:cs="Times New Roman"/>
+              </w:rPr>
+              <w:t>2</w:t>
+            </w:r>
+          </w:p>
+        </w:tc>
+        <w:tc>
+          <w:tcPr>
+            <w:tcW w:w="2207" w:type="dxa"/>
+          </w:tcPr>
+          <w:p>
+            <w:pPr>
+              <w:rPr>
+                <w:rFonts w:ascii="Times New Roman" w:hAnsi="Times New Roman" w:cs="Times New Roman"/>
+              </w:rPr>
+            </w:pPr>
+            <w:r>
+              <w:rPr>
+                <w:rFonts w:ascii="Times New Roman" w:hAnsi="Times New Roman" w:cs="Times New Roman"/>
+              </w:rPr>
+              <w:t>Media</w:t>
+            </w:r>
+          </w:p>
+        </w:tc>
+      </w:tr>
+      <w:tr>
+        <w:tc>
+          <w:tcPr>
+            <w:tcW w:w="2207" w:type="dxa"/>
+          </w:tcPr>
+          <w:p>
+            <w:pPr>
+              <w:rPr>
+                <w:rFonts w:ascii="Times New Roman" w:hAnsi="Times New Roman" w:cs="Times New Roman"/>
+              </w:rPr>
+            </w:pPr>
+            <w:r>
+              <w:rPr>
+                <w:rFonts w:ascii="Times New Roman" w:hAnsi="Times New Roman" w:cs="Times New Roman"/>
+              </w:rPr>
+              <w:t>HU – 0</w:t>
+            </w:r>
+            <w:r>
+              <w:rPr>
+                <w:rFonts w:ascii="Times New Roman" w:hAnsi="Times New Roman" w:cs="Times New Roman"/>
+              </w:rPr>
+              <w:t>8</w:t>
+            </w:r>
+          </w:p>
+        </w:tc>
+        <w:tc>
+          <w:tcPr>
+            <w:tcW w:w="2207" w:type="dxa"/>
+          </w:tcPr>
+          <w:p>
+            <w:pPr>
+              <w:rPr>
+                <w:rFonts w:ascii="Times New Roman" w:hAnsi="Times New Roman" w:cs="Times New Roman"/>
+              </w:rPr>
+            </w:pPr>
+            <w:r>
+              <w:rPr>
+                <w:rFonts w:ascii="Times New Roman" w:hAnsi="Times New Roman" w:cs="Times New Roman"/>
+              </w:rPr>
+              <w:t>Implementar el sistema de guardado de progreso</w:t>
+            </w:r>
+          </w:p>
+        </w:tc>
+        <w:tc>
+          <w:tcPr>
+            <w:tcW w:w="2207" w:type="dxa"/>
+          </w:tcPr>
+          <w:p>
+            <w:pPr>
+              <w:rPr>
+                <w:rFonts w:ascii="Times New Roman" w:hAnsi="Times New Roman" w:cs="Times New Roman"/>
+              </w:rPr>
+            </w:pPr>
+            <w:r>
+              <w:rPr>
+                <w:rFonts w:ascii="Times New Roman" w:hAnsi="Times New Roman" w:cs="Times New Roman"/>
+              </w:rPr>
+              <w:t>2</w:t>
+            </w:r>
+          </w:p>
+        </w:tc>
+        <w:tc>
+          <w:tcPr>
+            <w:tcW w:w="2207" w:type="dxa"/>
+          </w:tcPr>
+          <w:p>
+            <w:pPr>
+              <w:rPr>
+                <w:rFonts w:ascii="Times New Roman" w:hAnsi="Times New Roman" w:cs="Times New Roman"/>
+              </w:rPr>
+            </w:pPr>
+            <w:r>
+              <w:rPr>
+                <w:rFonts w:ascii="Times New Roman" w:hAnsi="Times New Roman" w:cs="Times New Roman"/>
+              </w:rPr>
+              <w:t>Media</w:t>
+            </w:r>
+          </w:p>
+        </w:tc>
+      </w:tr>
+      <w:tr>
+        <w:tc>
+          <w:tcPr>
+            <w:tcW w:w="2207" w:type="dxa"/>
+          </w:tcPr>
+          <w:p>
+            <w:pPr>
+              <w:rPr>
+                <w:rFonts w:ascii="Times New Roman" w:hAnsi="Times New Roman" w:cs="Times New Roman"/>
+              </w:rPr>
+            </w:pPr>
+            <w:r>
+              <w:rPr>
+                <w:rFonts w:ascii="Times New Roman" w:hAnsi="Times New Roman" w:cs="Times New Roman"/>
+              </w:rPr>
+              <w:t>HU – 0</w:t>
+            </w:r>
+            <w:r>
+              <w:rPr>
+                <w:rFonts w:ascii="Times New Roman" w:hAnsi="Times New Roman" w:cs="Times New Roman"/>
+              </w:rPr>
+              <w:t>9</w:t>
+            </w:r>
+          </w:p>
+        </w:tc>
+        <w:tc>
+          <w:tcPr>
+            <w:tcW w:w="2207" w:type="dxa"/>
+          </w:tcPr>
+          <w:p>
+            <w:pPr>
+              <w:rPr>
+                <w:rFonts w:ascii="Times New Roman" w:hAnsi="Times New Roman" w:cs="Times New Roman"/>
+              </w:rPr>
+            </w:pPr>
+            <w:r>
+              <w:rPr>
+                <w:rFonts w:ascii="Times New Roman" w:hAnsi="Times New Roman" w:cs="Times New Roman"/>
+              </w:rPr>
+              <w:t>Implementar el sistema de niveles y dificultad</w:t>
+            </w:r>
+          </w:p>
+        </w:tc>
+        <w:tc>
+          <w:tcPr>
+            <w:tcW w:w="2207" w:type="dxa"/>
+          </w:tcPr>
+          <w:p>
+            <w:pPr>
+              <w:rPr>
+                <w:rFonts w:ascii="Times New Roman" w:hAnsi="Times New Roman" w:cs="Times New Roman"/>
+              </w:rPr>
+            </w:pPr>
+            <w:r>
+              <w:rPr>
+                <w:rFonts w:ascii="Times New Roman" w:hAnsi="Times New Roman" w:cs="Times New Roman"/>
+              </w:rPr>
+              <w:t>2</w:t>
+            </w:r>
+          </w:p>
+        </w:tc>
+        <w:tc>
+          <w:tcPr>
+            <w:tcW w:w="2207" w:type="dxa"/>
+          </w:tcPr>
+          <w:p>
+            <w:pPr>
+              <w:rPr>
+                <w:rFonts w:ascii="Times New Roman" w:hAnsi="Times New Roman" w:cs="Times New Roman"/>
+              </w:rPr>
+            </w:pPr>
+            <w:r>
+              <w:rPr>
+                <w:rFonts w:ascii="Times New Roman" w:hAnsi="Times New Roman" w:cs="Times New Roman"/>
+              </w:rPr>
+              <w:t>Media</w:t>
+            </w:r>
+          </w:p>
+        </w:tc>
+      </w:tr>
+      <w:tr>
+        <w:tc>
+          <w:tcPr>
+            <w:tcW w:w="2207" w:type="dxa"/>
+          </w:tcPr>
+          <w:p>
+            <w:pPr>
+              <w:rPr>
+                <w:rFonts w:ascii="Times New Roman" w:hAnsi="Times New Roman" w:cs="Times New Roman"/>
+              </w:rPr>
+            </w:pPr>
+            <w:r>
+              <w:rPr>
+                <w:rFonts w:ascii="Times New Roman" w:hAnsi="Times New Roman" w:cs="Times New Roman"/>
+              </w:rPr>
+              <w:t xml:space="preserve">HU – </w:t>
+            </w:r>
+            <w:r>
+              <w:rPr>
+                <w:rFonts w:ascii="Times New Roman" w:hAnsi="Times New Roman" w:cs="Times New Roman"/>
+              </w:rPr>
+              <w:t>10</w:t>
+            </w:r>
+          </w:p>
+        </w:tc>
+        <w:tc>
+          <w:tcPr>
+            <w:tcW w:w="2207" w:type="dxa"/>
+          </w:tcPr>
+          <w:p>
+            <w:pPr>
+              <w:rPr>
+                <w:rFonts w:ascii="Times New Roman" w:hAnsi="Times New Roman" w:cs="Times New Roman"/>
+              </w:rPr>
+            </w:pPr>
+            <w:r>
+              <w:rPr>
+                <w:rFonts w:ascii="Times New Roman" w:hAnsi="Times New Roman" w:cs="Times New Roman"/>
+              </w:rPr>
+              <w:t>Desarrollar el sistema de puntuación y recompensas</w:t>
+            </w:r>
+          </w:p>
+        </w:tc>
+        <w:tc>
+          <w:tcPr>
+            <w:tcW w:w="2207" w:type="dxa"/>
+          </w:tcPr>
+          <w:p>
+            <w:pPr>
+              <w:rPr>
+                <w:rFonts w:ascii="Times New Roman" w:hAnsi="Times New Roman" w:cs="Times New Roman"/>
+              </w:rPr>
+            </w:pPr>
+            <w:r>
+              <w:rPr>
+                <w:rFonts w:ascii="Times New Roman" w:hAnsi="Times New Roman" w:cs="Times New Roman"/>
+              </w:rPr>
+              <w:t>2</w:t>
+            </w:r>
+          </w:p>
+        </w:tc>
+        <w:tc>
+          <w:tcPr>
+            <w:tcW w:w="2207" w:type="dxa"/>
+          </w:tcPr>
+          <w:p>
+            <w:pPr>
+              <w:rPr>
+                <w:rFonts w:ascii="Times New Roman" w:hAnsi="Times New Roman" w:cs="Times New Roman"/>
+              </w:rPr>
+            </w:pPr>
+            <w:r>
+              <w:rPr>
+                <w:rFonts w:ascii="Times New Roman" w:hAnsi="Times New Roman" w:cs="Times New Roman"/>
+              </w:rPr>
+              <w:t>Media</w:t>
+            </w:r>
+          </w:p>
+        </w:tc>
+      </w:tr>
+      <w:tr>
+        <w:tc>
+          <w:tcPr>
+            <w:tcW w:w="2207" w:type="dxa"/>
+          </w:tcPr>
+          <w:p>
+            <w:pPr>
+              <w:rPr>
+                <w:rFonts w:ascii="Times New Roman" w:hAnsi="Times New Roman" w:cs="Times New Roman"/>
+              </w:rPr>
+            </w:pPr>
+            <w:r>
+              <w:rPr>
+                <w:rFonts w:ascii="Times New Roman" w:hAnsi="Times New Roman" w:cs="Times New Roman"/>
+              </w:rPr>
+              <w:t xml:space="preserve">HU – </w:t>
+            </w:r>
+            <w:r>
+              <w:rPr>
+                <w:rFonts w:ascii="Times New Roman" w:hAnsi="Times New Roman" w:cs="Times New Roman"/>
+              </w:rPr>
+              <w:t>11</w:t>
+            </w:r>
+          </w:p>
+        </w:tc>
+        <w:tc>
+          <w:tcPr>
+            <w:tcW w:w="2207" w:type="dxa"/>
+          </w:tcPr>
+          <w:p>
+            <w:pPr>
+              <w:rPr>
+                <w:rFonts w:ascii="Times New Roman" w:hAnsi="Times New Roman" w:cs="Times New Roman"/>
+              </w:rPr>
+            </w:pPr>
+            <w:r>
+              <w:rPr>
+                <w:rFonts w:ascii="Times New Roman" w:hAnsi="Times New Roman" w:cs="Times New Roman"/>
+              </w:rPr>
+              <w:t>Desarrollar el sistema de logros y medallas</w:t>
+            </w:r>
+          </w:p>
+        </w:tc>
+        <w:tc>
+          <w:tcPr>
+            <w:tcW w:w="2207" w:type="dxa"/>
+          </w:tcPr>
+          <w:p>
+            <w:pPr>
+              <w:rPr>
+                <w:rFonts w:ascii="Times New Roman" w:hAnsi="Times New Roman" w:cs="Times New Roman"/>
+              </w:rPr>
+            </w:pPr>
+            <w:r>
+              <w:rPr>
+                <w:rFonts w:ascii="Times New Roman" w:hAnsi="Times New Roman" w:cs="Times New Roman"/>
+              </w:rPr>
+              <w:t>2</w:t>
+            </w:r>
+          </w:p>
+        </w:tc>
+        <w:tc>
+          <w:tcPr>
+            <w:tcW w:w="2207" w:type="dxa"/>
+          </w:tcPr>
+          <w:p>
+            <w:pPr>
+              <w:rPr>
+                <w:rFonts w:ascii="Times New Roman" w:hAnsi="Times New Roman" w:cs="Times New Roman"/>
+              </w:rPr>
+            </w:pPr>
+            <w:r>
+              <w:rPr>
+                <w:rFonts w:ascii="Times New Roman" w:hAnsi="Times New Roman" w:cs="Times New Roman"/>
+              </w:rPr>
+              <w:t>Media</w:t>
+            </w:r>
+          </w:p>
+        </w:tc>
+      </w:tr>
+      <w:tr>
+        <w:tc>
+          <w:tcPr>
+            <w:tcW w:w="2207" w:type="dxa"/>
+          </w:tcPr>
+          <w:p>
+            <w:pPr>
+              <w:rPr>
+                <w:rFonts w:ascii="Times New Roman" w:hAnsi="Times New Roman" w:cs="Times New Roman"/>
+              </w:rPr>
+            </w:pPr>
+            <w:r>
+              <w:rPr>
+                <w:rFonts w:ascii="Times New Roman" w:hAnsi="Times New Roman" w:cs="Times New Roman"/>
+              </w:rPr>
+              <w:t xml:space="preserve">HU – </w:t>
+            </w:r>
+            <w:r>
+              <w:rPr>
+                <w:rFonts w:ascii="Times New Roman" w:hAnsi="Times New Roman" w:cs="Times New Roman"/>
+              </w:rPr>
+              <w:t>12</w:t>
+            </w:r>
+          </w:p>
+        </w:tc>
+        <w:tc>
+          <w:tcPr>
+            <w:tcW w:w="2207" w:type="dxa"/>
+          </w:tcPr>
+          <w:p>
+            <w:pPr>
+              <w:rPr>
+                <w:rFonts w:ascii="Times New Roman" w:hAnsi="Times New Roman" w:cs="Times New Roman"/>
+              </w:rPr>
+            </w:pPr>
+            <w:r>
+              <w:rPr>
+                <w:rFonts w:ascii="Times New Roman" w:hAnsi="Times New Roman" w:cs="Times New Roman"/>
+              </w:rPr>
               <w:t>Crear los efectos de sonido y música</w:t>
             </w:r>
           </w:p>
@@ -1330,7 +2052,167 @@
               <w:rPr>
                 <w:rFonts w:ascii="Times New Roman" w:hAnsi="Times New Roman" w:cs="Times New Roman"/>
               </w:rPr>
-              <w:t>3</w:t>
+              <w:t>2</w:t>
+            </w:r>
+          </w:p>
+        </w:tc>
+        <w:tc>
+          <w:tcPr>
+            <w:tcW w:w="2207" w:type="dxa"/>
+          </w:tcPr>
+          <w:p>
+            <w:pPr>
+              <w:rPr>
+                <w:rFonts w:ascii="Times New Roman" w:hAnsi="Times New Roman" w:cs="Times New Roman"/>
+              </w:rPr>
+            </w:pPr>
+            <w:r>
+              <w:rPr>
+                <w:rFonts w:ascii="Times New Roman" w:hAnsi="Times New Roman" w:cs="Times New Roman"/>
+              </w:rPr>
+              <w:t>Media</w:t>
+            </w:r>
+          </w:p>
+        </w:tc>
+      </w:tr>
+      <w:tr>
+        <w:tc>
+          <w:tcPr>
+            <w:tcW w:w="2207" w:type="dxa"/>
+          </w:tcPr>
+          <w:p>
+            <w:pPr>
+              <w:rPr>
+                <w:rFonts w:ascii="Times New Roman" w:hAnsi="Times New Roman" w:cs="Times New Roman"/>
+              </w:rPr>
+            </w:pPr>
+            <w:r>
+              <w:rPr>
+                <w:rFonts w:ascii="Times New Roman" w:hAnsi="Times New Roman" w:cs="Times New Roman"/>
+              </w:rPr>
+              <w:t xml:space="preserve">HU – </w:t>
+            </w:r>
+            <w:r>
+              <w:rPr>
+                <w:rFonts w:ascii="Times New Roman" w:hAnsi="Times New Roman" w:cs="Times New Roman"/>
+              </w:rPr>
+              <w:t>13</w:t>
+            </w:r>
+          </w:p>
+        </w:tc>
+        <w:tc>
+          <w:tcPr>
+            <w:tcW w:w="2207" w:type="dxa"/>
+          </w:tcPr>
+          <w:p>
+            <w:pPr>
+              <w:rPr>
+                <w:rFonts w:ascii="Times New Roman" w:hAnsi="Times New Roman" w:cs="Times New Roman"/>
+              </w:rPr>
+            </w:pPr>
+            <w:r>
+              <w:rPr>
+                <w:rFonts w:ascii="Times New Roman" w:hAnsi="Times New Roman" w:cs="Times New Roman"/>
+              </w:rPr>
+              <w:t>Desarrollar el tutorial para nuevos jugadores</w:t>
+            </w:r>
+          </w:p>
+        </w:tc>
+        <w:tc>
+          <w:tcPr>
+            <w:tcW w:w="2207" w:type="dxa"/>
+          </w:tcPr>
+          <w:p>
+            <w:pPr>
+              <w:rPr>
+                <w:rFonts w:ascii="Times New Roman" w:hAnsi="Times New Roman" w:cs="Times New Roman"/>
+              </w:rPr>
+            </w:pPr>
+            <w:r>
+              <w:rPr>
+                <w:rFonts w:ascii="Times New Roman" w:hAnsi="Times New Roman" w:cs="Times New Roman"/>
+              </w:rPr>
+              <w:t>2</w:t>
+            </w:r>
+          </w:p>
+        </w:tc>
+        <w:tc>
+          <w:tcPr>
+            <w:tcW w:w="2207" w:type="dxa"/>
+          </w:tcPr>
+          <w:p>
+            <w:pPr>
+              <w:rPr>
+                <w:rFonts w:ascii="Times New Roman" w:hAnsi="Times New Roman" w:cs="Times New Roman"/>
+              </w:rPr>
+            </w:pPr>
+            <w:r>
+              <w:rPr>
+                <w:rFonts w:ascii="Times New Roman" w:hAnsi="Times New Roman" w:cs="Times New Roman"/>
+              </w:rPr>
+              <w:t>Media</w:t>
+            </w:r>
+          </w:p>
+        </w:tc>
+      </w:tr>
+      <w:tr>
+        <w:tc>
+          <w:tcPr>
+            <w:tcW w:w="2207" w:type="dxa"/>
+          </w:tcPr>
+          <w:p>
+            <w:pPr>
+              <w:rPr>
+                <w:rFonts w:ascii="Times New Roman" w:hAnsi="Times New Roman" w:cs="Times New Roman"/>
+              </w:rPr>
+            </w:pPr>
+            <w:r>
+              <w:rPr>
+                <w:rFonts w:ascii="Times New Roman" w:hAnsi="Times New Roman" w:cs="Times New Roman"/>
+              </w:rPr>
+              <w:t xml:space="preserve">HU – </w:t>
+            </w:r>
+            <w:r>
+              <w:rPr>
+                <w:rFonts w:ascii="Times New Roman" w:hAnsi="Times New Roman" w:cs="Times New Roman"/>
+              </w:rPr>
+              <w:t>14</w:t>
+            </w:r>
+          </w:p>
+        </w:tc>
+        <w:tc>
+          <w:tcPr>
+            <w:tcW w:w="2207" w:type="dxa"/>
+          </w:tcPr>
+          <w:p>
+            <w:pPr>
+              <w:rPr>
+                <w:rFonts w:ascii="Times New Roman" w:hAnsi="Times New Roman" w:cs="Times New Roman"/>
+              </w:rPr>
+            </w:pPr>
+            <w:r>
+              <w:rPr>
+                <w:rFonts w:ascii="Times New Roman" w:hAnsi="Times New Roman" w:cs="Times New Roman"/>
+              </w:rPr>
+              <w:t>Implementar el modo multijugador</w:t>
+            </w:r>
+          </w:p>
+        </w:tc>
+        <w:tc>
+          <w:tcPr>
+            <w:tcW w:w="2207" w:type="dxa"/>
+          </w:tcPr>
+          <w:p>
+            <w:pPr>
+              <w:rPr>
+                <w:rFonts w:ascii="Times New Roman" w:hAnsi="Times New Roman" w:cs="Times New Roman"/>
+              </w:rPr>
+            </w:pPr>
+            <w:r>
+              <w:rPr>
+                <w:rFonts w:ascii="Times New Roman" w:hAnsi="Times New Roman" w:cs="Times New Roman"/>
+              </w:rPr>
+              <w:t>2</w:t>
             </w:r>
           </w:p>
         </w:tc>
@@ -1375,239 +2257,46 @@
           <w:b/>
           <w:bCs/>
         </w:rPr>
-        <w:t>Criterios de Éxito:</w:t>
-      </w:r>
-    </w:p>
-    <w:p>
-      <w:pPr>
-        <w:pStyle w:val="Prrafodelista"/>
-        <w:numPr>
-          <w:ilvl w:val="0"/>
-          <w:numId w:val="1"/>
-        </w:numPr>
-        <w:rPr>
-          <w:rFonts w:ascii="Times New Roman" w:hAnsi="Times New Roman" w:cs="Times New Roman"/>
-        </w:rPr>
-      </w:pPr>
-      <w:r>
-        <w:rPr>
-          <w:rFonts w:ascii="Times New Roman" w:hAnsi="Times New Roman" w:cs="Times New Roman"/>
-        </w:rPr>
-        <w:t>Contaremos con personajes ilustrados, historia definida y escenarios principales diseñados</w:t>
-      </w:r>
-    </w:p>
-    <w:p>
-      <w:pPr>
-        <w:pStyle w:val="Prrafodelista"/>
-        <w:numPr>
-          <w:ilvl w:val="0"/>
-          <w:numId w:val="1"/>
-        </w:numPr>
-        <w:rPr>
-          <w:rFonts w:ascii="Times New Roman" w:hAnsi="Times New Roman" w:cs="Times New Roman"/>
-        </w:rPr>
-      </w:pPr>
-      <w:r>
-        <w:rPr>
-          <w:rFonts w:ascii="Times New Roman" w:hAnsi="Times New Roman" w:cs="Times New Roman"/>
-        </w:rPr>
-        <w:t>Existirá</w:t>
-      </w:r>
-      <w:r>
-        <w:rPr>
-          <w:rFonts w:ascii="Times New Roman" w:hAnsi="Times New Roman" w:cs="Times New Roman"/>
-        </w:rPr>
-        <w:t xml:space="preserve"> una interfaz inicial navegable (aunque simple).</w:t>
-      </w:r>
-    </w:p>
-    <w:p>
-      <w:pPr>
-        <w:pStyle w:val="Prrafodelista"/>
-        <w:numPr>
-          <w:ilvl w:val="0"/>
-          <w:numId w:val="1"/>
-        </w:numPr>
-        <w:rPr>
-          <w:rFonts w:ascii="Times New Roman" w:hAnsi="Times New Roman" w:cs="Times New Roman"/>
-        </w:rPr>
-      </w:pPr>
-      <w:r>
-        <w:rPr>
-          <w:rFonts w:ascii="Times New Roman" w:hAnsi="Times New Roman" w:cs="Times New Roman"/>
-        </w:rPr>
-        <w:t>Se integran efectos básicos que permiten probar la experiencia inicial</w:t>
-      </w:r>
-    </w:p>
-    <w:p>
-      <w:pPr>
-        <w:rPr>
-          <w:rFonts w:ascii="Times New Roman" w:hAnsi="Times New Roman" w:cs="Times New Roman"/>
-          <w:b/>
-          <w:bCs/>
-        </w:rPr>
-      </w:pPr>
-      <w:r>
-        <w:rPr>
-          <w:rFonts w:ascii="Times New Roman" w:hAnsi="Times New Roman" w:cs="Times New Roman"/>
-          <w:b/>
-          <w:bCs/>
-        </w:rPr>
-        <w:t>Observaciones y Riesgos:</w:t>
-      </w:r>
-    </w:p>
-    <w:p>
-      <w:pPr>
-        <w:pStyle w:val="Prrafodelista"/>
-        <w:numPr>
-          <w:ilvl w:val="0"/>
-          <w:numId w:val="1"/>
-        </w:numPr>
-        <w:rPr>
-          <w:rFonts w:ascii="Times New Roman" w:hAnsi="Times New Roman" w:cs="Times New Roman"/>
-        </w:rPr>
-      </w:pPr>
-      <w:r>
-        <w:rPr>
-          <w:rFonts w:ascii="Times New Roman" w:hAnsi="Times New Roman" w:cs="Times New Roman"/>
-        </w:rPr>
-        <w:t xml:space="preserve">Riesgo creativo: </w:t>
-      </w:r>
-      <w:proofErr w:type="gramStart"/>
-      <w:r>
-        <w:rPr>
-          <w:rFonts w:ascii="Times New Roman" w:hAnsi="Times New Roman" w:cs="Times New Roman"/>
-        </w:rPr>
-        <w:t>Pueden</w:t>
-      </w:r>
-      <w:proofErr w:type="gramEnd"/>
-      <w:r>
-        <w:rPr>
-          <w:rFonts w:ascii="Times New Roman" w:hAnsi="Times New Roman" w:cs="Times New Roman"/>
-        </w:rPr>
-        <w:t xml:space="preserve"> haber cambios a </w:t>
-      </w:r>
-      <w:r>
-        <w:rPr>
-          <w:rFonts w:ascii="Times New Roman" w:hAnsi="Times New Roman" w:cs="Times New Roman"/>
-        </w:rPr>
-        <w:t>última</w:t>
-      </w:r>
-      <w:r>
-        <w:rPr>
-          <w:rFonts w:ascii="Times New Roman" w:hAnsi="Times New Roman" w:cs="Times New Roman"/>
-        </w:rPr>
-        <w:t xml:space="preserve"> hora en historias o personajes</w:t>
-      </w:r>
-    </w:p>
-    <w:p>
-      <w:pPr>
-        <w:pStyle w:val="Prrafodelista"/>
-        <w:numPr>
-          <w:ilvl w:val="0"/>
-          <w:numId w:val="1"/>
-        </w:numPr>
-        <w:rPr>
-          <w:rFonts w:ascii="Times New Roman" w:hAnsi="Times New Roman" w:cs="Times New Roman"/>
-        </w:rPr>
-      </w:pPr>
-      <w:r>
-        <w:rPr>
-          <w:rFonts w:ascii="Times New Roman" w:hAnsi="Times New Roman" w:cs="Times New Roman"/>
-        </w:rPr>
-        <w:t>Riesgo técnico: Compatibilidad entre formatos gráficos y sonoros</w:t>
-      </w:r>
-    </w:p>
-    <w:p>
-      <w:pPr>
-        <w:pStyle w:val="Prrafodelista"/>
-        <w:numPr>
-          <w:ilvl w:val="0"/>
-          <w:numId w:val="1"/>
-        </w:numPr>
-        <w:rPr>
-          <w:rFonts w:ascii="Times New Roman" w:hAnsi="Times New Roman" w:cs="Times New Roman"/>
-        </w:rPr>
-      </w:pPr>
-      <w:r>
-        <w:rPr>
-          <w:rFonts w:ascii="Times New Roman" w:hAnsi="Times New Roman" w:cs="Times New Roman"/>
-        </w:rPr>
-        <w:t xml:space="preserve">Mitigación: Mantener reuniones rápidas con el producto </w:t>
-      </w:r>
-      <w:proofErr w:type="spellStart"/>
-      <w:r>
-        <w:rPr>
-          <w:rFonts w:ascii="Times New Roman" w:hAnsi="Times New Roman" w:cs="Times New Roman"/>
-        </w:rPr>
-        <w:t>Owner</w:t>
-      </w:r>
-      <w:proofErr w:type="spellEnd"/>
-      <w:r>
-        <w:rPr>
-          <w:rFonts w:ascii="Times New Roman" w:hAnsi="Times New Roman" w:cs="Times New Roman"/>
-        </w:rPr>
-        <w:t xml:space="preserve"> para validad decisiones antes de avanzar mucho</w:t>
-      </w:r>
-    </w:p>
-    <w:p>
-      <w:pPr>
-        <w:rPr>
-          <w:rFonts w:ascii="Times New Roman" w:hAnsi="Times New Roman" w:cs="Times New Roman"/>
-        </w:rPr>
-      </w:pPr>
-      <w:r>
-        <w:rPr>
-          <w:rFonts w:ascii="Times New Roman" w:hAnsi="Times New Roman" w:cs="Times New Roman"/>
-        </w:rPr>
-        <w:t xml:space="preserve">Con este Sprint buscaremos crear una base artística y narrativa del videojuego, lo que da un incremento visible al cliente y permite recibir retroalimentación antes de entrar a sistemas </w:t>
-      </w:r>
-      <w:r>
-        <w:rPr>
-          <w:rFonts w:ascii="Times New Roman" w:hAnsi="Times New Roman" w:cs="Times New Roman"/>
-        </w:rPr>
-        <w:t>más</w:t>
-      </w:r>
-      <w:r>
-        <w:rPr>
-          <w:rFonts w:ascii="Times New Roman" w:hAnsi="Times New Roman" w:cs="Times New Roman"/>
-        </w:rPr>
-        <w:t xml:space="preserve"> complejos (puntuación, niveles, multijugador, etc.)</w:t>
-      </w:r>
-    </w:p>
-    <w:p>
-      <w:pPr>
-        <w:rPr>
-          <w:rFonts w:ascii="Times New Roman" w:hAnsi="Times New Roman" w:cs="Times New Roman"/>
-        </w:rPr>
-      </w:pPr>
-    </w:p>
-    <w:p>
-      <w:pPr>
-        <w:rPr>
-          <w:rFonts w:ascii="Times New Roman" w:hAnsi="Times New Roman" w:cs="Times New Roman"/>
-        </w:rPr>
-      </w:pPr>
-    </w:p>
-    <w:p>
-      <w:pPr>
-        <w:rPr>
-          <w:rFonts w:ascii="Times New Roman" w:hAnsi="Times New Roman" w:cs="Times New Roman"/>
-        </w:rPr>
-      </w:pPr>
-      <w:r>
-        <w:rPr>
-          <w:rFonts w:ascii="Times New Roman" w:hAnsi="Times New Roman" w:cs="Times New Roman"/>
-        </w:rPr>
-        <w:lastRenderedPageBreak/>
-        <w:t>Estimación de Tareas</w:t>
-      </w:r>
-    </w:p>
-    <w:p>
-      <w:pPr>
-        <w:rPr>
-          <w:rFonts w:ascii="Times New Roman" w:hAnsi="Times New Roman" w:cs="Times New Roman"/>
-        </w:rPr>
-      </w:pPr>
+        <w:t>Conclu</w:t>
+      </w:r>
+      <w:r>
+        <w:rPr>
+          <w:rFonts w:ascii="Times New Roman" w:hAnsi="Times New Roman" w:cs="Times New Roman"/>
+          <w:b/>
+          <w:bCs/>
+        </w:rPr>
+        <w:t>s</w:t>
+      </w:r>
+      <w:r>
+        <w:rPr>
+          <w:rFonts w:ascii="Times New Roman" w:hAnsi="Times New Roman" w:cs="Times New Roman"/>
+          <w:b/>
+          <w:bCs/>
+        </w:rPr>
+        <w:t>i</w:t>
+      </w:r>
+      <w:r>
+        <w:rPr>
+          <w:rFonts w:ascii="Times New Roman" w:hAnsi="Times New Roman" w:cs="Times New Roman"/>
+          <w:b/>
+          <w:bCs/>
+        </w:rPr>
+        <w:t>ón</w:t>
+      </w:r>
+    </w:p>
+    <w:p>
+      <w:pPr>
+        <w:jc w:val="both"/>
+        <w:rPr>
+          <w:rFonts w:ascii="Times New Roman" w:hAnsi="Times New Roman" w:cs="Times New Roman"/>
+        </w:rPr>
+      </w:pPr>
+      <w:r>
+        <w:rPr>
+          <w:rFonts w:ascii="Times New Roman" w:hAnsi="Times New Roman" w:cs="Times New Roman"/>
+        </w:rPr>
+        <w:t>La planificación presentada establece un primer sprint estratégico que proporciona una base sólida para el desarrollo del videojuego educativo. Al enfocarse en los elementos narrativos, visuales y sonoros iniciales, se asegura un producto preliminar atractivo y funcional que puede ser validado tempranamente. Además, la organización de prioridades, la estimación de tareas y la identificación de riesgos permiten anticipar posibles dificultades y definir mecanismos de mitigación oportunos. De esta manera, se garantiza un proceso iterativo y ágil que, con cada sprint, acerque al equipo al objetivo final: un videojuego educativo innovador, dinámico y orientado a la experiencia del usuario.</w:t>
+      </w:r>
     </w:p>
     <w:sectPr>
       <w:pgSz w:w="12240" w:h="15840"/>
@@ -1620,7 +2309,7 @@
 </file>
 
 <file path=word/numbering.xml><?xml version="1.0" encoding="utf-8"?>
-<w:numbering xmlns:wpc="http://schemas.microsoft.com/office/word/2010/wordprocessingCanvas" xmlns:cx="http://schemas.microsoft.com/office/drawing/2014/chartex" xmlns:cx1="http://schemas.microsoft.com/office/drawing/2015/9/8/chartex" xmlns:cx2="http://schemas.microsoft.com/office/drawing/2015/10/21/chartex" xmlns:cx3="http://schemas.microsoft.com/office/drawing/2016/5/9/chartex" xmlns:cx4="http://schemas.microsoft.com/office/drawing/2016/5/10/chartex" xmlns:cx5="http://schemas.microsoft.com/office/drawing/2016/5/11/chartex" xmlns:cx6="http://schemas.microsoft.com/office/drawing/2016/5/12/chartex" xmlns:cx7="http://schemas.microsoft.com/office/drawing/2016/5/13/chartex" xmlns:cx8="http://schemas.microsoft.com/office/drawing/2016/5/14/chartex" xmlns:mc="http://schemas.openxmlformats.org/markup-compatibility/2006" xmlns:aink="http://schemas.microsoft.com/office/drawing/2016/ink" xmlns:am3d="http://schemas.microsoft.com/office/drawing/2017/model3d" xmlns:o="urn:schemas-microsoft-com:office:office" xmlns:oel="http://schemas.microsoft.com/office/2019/extlst" xmlns:r="http://schemas.openxmlformats.org/officeDocument/2006/relationships" xmlns:m="http://schemas.openxmlformats.org/officeDocument/2006/math" xmlns:v="urn:schemas-microsoft-com:vml" xmlns:wp14="http://schemas.microsoft.com/office/word/2010/wordprocessingDrawing" xmlns:wp="http://schemas.openxmlformats.org/drawingml/2006/wordprocessingDrawing" xmlns:w10="urn:schemas-microsoft-com:office:word" xmlns:w="http://schemas.openxmlformats.org/wordprocessingml/2006/main" xmlns:w14="http://schemas.microsoft.com/office/word/2010/wordml" xmlns:w15="http://schemas.microsoft.com/office/word/2012/wordml" xmlns:w16cex="http://schemas.microsoft.com/office/word/2018/wordml/cex" xmlns:w16cid="http://schemas.microsoft.com/office/word/2016/wordml/cid" xmlns:w16="http://schemas.microsoft.com/office/word/2018/wordml" xmlns:w16sdtdh="http://schemas.microsoft.com/office/word/2020/wordml/sdtdatahash" xmlns:w16se="http://schemas.microsoft.com/office/word/2015/wordml/symex" xmlns:wpg="http://schemas.microsoft.com/office/word/2010/wordprocessingGroup" xmlns:wpi="http://schemas.microsoft.com/office/word/2010/wordprocessingInk" xmlns:wne="http://schemas.microsoft.com/office/word/2006/wordml" xmlns:wps="http://schemas.microsoft.com/office/word/2010/wordprocessingShape" mc:Ignorable="w14 w15 w16se w16cid w16 w16cex w16sdtdh wp14">
+<w:numbering xmlns:wpc="http://schemas.microsoft.com/office/word/2010/wordprocessingCanvas" xmlns:cx="http://schemas.microsoft.com/office/drawing/2014/chartex" xmlns:cx1="http://schemas.microsoft.com/office/drawing/2015/9/8/chartex" xmlns:cx2="http://schemas.microsoft.com/office/drawing/2015/10/21/chartex" xmlns:cx3="http://schemas.microsoft.com/office/drawing/2016/5/9/chartex" xmlns:cx4="http://schemas.microsoft.com/office/drawing/2016/5/10/chartex" xmlns:cx5="http://schemas.microsoft.com/office/drawing/2016/5/11/chartex" xmlns:cx6="http://schemas.microsoft.com/office/drawing/2016/5/12/chartex" xmlns:cx7="http://schemas.microsoft.com/office/drawing/2016/5/13/chartex" xmlns:cx8="http://schemas.microsoft.com/office/drawing/2016/5/14/chartex" xmlns:mc="http://schemas.openxmlformats.org/markup-compatibility/2006" xmlns:aink="http://schemas.microsoft.com/office/drawing/2016/ink" xmlns:am3d="http://schemas.microsoft.com/office/drawing/2017/model3d" xmlns:o="urn:schemas-microsoft-com:office:office" xmlns:oel="http://schemas.microsoft.com/office/2019/extlst" xmlns:r="http://schemas.openxmlformats.org/officeDocument/2006/relationships" xmlns:m="http://schemas.openxmlformats.org/officeDocument/2006/math" xmlns:v="urn:schemas-microsoft-com:vml" xmlns:wp14="http://schemas.microsoft.com/office/word/2010/wordprocessingDrawing" xmlns:wp="http://schemas.openxmlformats.org/drawingml/2006/wordprocessingDrawing" xmlns:w10="urn:schemas-microsoft-com:office:word" xmlns:w="http://schemas.openxmlformats.org/wordprocessingml/2006/main" xmlns:w14="http://schemas.microsoft.com/office/word/2010/wordml" xmlns:w15="http://schemas.microsoft.com/office/word/2012/wordml" xmlns:w16cex="http://schemas.microsoft.com/office/word/2018/wordml/cex" xmlns:w16cid="http://schemas.microsoft.com/office/word/2016/wordml/cid" xmlns:w16="http://schemas.microsoft.com/office/word/2018/wordml" xmlns:w16du="http://schemas.microsoft.com/office/word/2023/wordml/word16du" xmlns:w16sdtdh="http://schemas.microsoft.com/office/word/2020/wordml/sdtdatahash" xmlns:w16sdtfl="http://schemas.microsoft.com/office/word/2024/wordml/sdtformatlock" xmlns:w16se="http://schemas.microsoft.com/office/word/2015/wordml/symex" xmlns:wpg="http://schemas.microsoft.com/office/word/2010/wordprocessingGroup" xmlns:wpi="http://schemas.microsoft.com/office/word/2010/wordprocessingInk" xmlns:wne="http://schemas.microsoft.com/office/word/2006/wordml" xmlns:wps="http://schemas.microsoft.com/office/word/2010/wordprocessingShape" mc:Ignorable="w14 w15 w16se w16cid w16 w16cex w16sdtdh w16sdtfl w16du wp14">
   <w:abstractNum w:abstractNumId="0" w15:restartNumberingAfterBreak="0">
     <w:nsid w:val="3AB90278"/>
     <w:multiLevelType w:val="hybridMultilevel"/>
@@ -1740,7 +2429,7 @@
 </file>
 
 <file path=word/styles.xml><?xml version="1.0" encoding="utf-8"?>
-<w:styles xmlns:mc="http://schemas.openxmlformats.org/markup-compatibility/2006" xmlns:r="http://schemas.openxmlformats.org/officeDocument/2006/relationships" xmlns:w="http://schemas.openxmlformats.org/wordprocessingml/2006/main" xmlns:w14="http://schemas.microsoft.com/office/word/2010/wordml" xmlns:w15="http://schemas.microsoft.com/office/word/2012/wordml" xmlns:w16cex="http://schemas.microsoft.com/office/word/2018/wordml/cex" xmlns:w16cid="http://schemas.microsoft.com/office/word/2016/wordml/cid" xmlns:w16="http://schemas.microsoft.com/office/word/2018/wordml" xmlns:w16sdtdh="http://schemas.microsoft.com/office/word/2020/wordml/sdtdatahash" xmlns:w16se="http://schemas.microsoft.com/office/word/2015/wordml/symex" mc:Ignorable="w14 w15 w16se w16cid w16 w16cex w16sdtdh">
+<w:styles xmlns:mc="http://schemas.openxmlformats.org/markup-compatibility/2006" xmlns:r="http://schemas.openxmlformats.org/officeDocument/2006/relationships" xmlns:w="http://schemas.openxmlformats.org/wordprocessingml/2006/main" xmlns:w14="http://schemas.microsoft.com/office/word/2010/wordml" xmlns:w15="http://schemas.microsoft.com/office/word/2012/wordml" xmlns:w16cex="http://schemas.microsoft.com/office/word/2018/wordml/cex" xmlns:w16cid="http://schemas.microsoft.com/office/word/2016/wordml/cid" xmlns:w16="http://schemas.microsoft.com/office/word/2018/wordml" xmlns:w16du="http://schemas.microsoft.com/office/word/2023/wordml/word16du" xmlns:w16sdtdh="http://schemas.microsoft.com/office/word/2020/wordml/sdtdatahash" xmlns:w16sdtfl="http://schemas.microsoft.com/office/word/2024/wordml/sdtformatlock" xmlns:w16se="http://schemas.microsoft.com/office/word/2015/wordml/symex" mc:Ignorable="w14 w15 w16se w16cid w16 w16cex w16sdtdh w16sdtfl w16du">
   <w:docDefaults>
     <w:rPrDefault>
       <w:rPr>

</xml_diff>